<commit_message>
Table of Contents Commit
Commit adds table of contents to thermodynamics notes
</commit_message>
<xml_diff>
--- a/Word/Thermodynamics/Chapter02-4Laws.docx
+++ b/Word/Thermodynamics/Chapter02-4Laws.docx
@@ -196,21 +196,7 @@
           <w:rFonts w:ascii="Times New Roman" w:hAnsi="Times New Roman" w:cs="Times New Roman"/>
           <w:b/>
         </w:rPr>
-        <w:t>“</w:t>
-      </w:r>
-      <w:r>
-        <w:rPr>
-          <w:rFonts w:ascii="Times New Roman" w:hAnsi="Times New Roman" w:cs="Times New Roman"/>
-          <w:b/>
-        </w:rPr>
-        <w:t>If two systems are in thermal equilibrium with a third system, they are in ther</w:t>
-      </w:r>
-      <w:r>
-        <w:rPr>
-          <w:rFonts w:ascii="Times New Roman" w:hAnsi="Times New Roman" w:cs="Times New Roman"/>
-          <w:b/>
-        </w:rPr>
-        <w:t>mal equilibrium with each other”</w:t>
+        <w:t>“If two systems are in thermal equilibrium with a third system, they are in thermal equilibrium with each other”</w:t>
       </w:r>
       <w:r>
         <w:rPr>
@@ -229,6 +215,62 @@
           <w:rFonts w:ascii="Times New Roman" w:hAnsi="Times New Roman" w:cs="Times New Roman"/>
         </w:rPr>
         <w:t xml:space="preserve">thermal equilibrium with system B and system B is in thermal equilibrium with system C, then system A must be in thermal equilibrium with system C. </w:t>
+      </w:r>
+      <w:r>
+        <w:rPr>
+          <w:rFonts w:ascii="Times New Roman" w:hAnsi="Times New Roman" w:cs="Times New Roman"/>
+        </w:rPr>
+        <w:t>The 0</w:t>
+      </w:r>
+      <w:r>
+        <w:rPr>
+          <w:rFonts w:ascii="Times New Roman" w:hAnsi="Times New Roman" w:cs="Times New Roman"/>
+          <w:vertAlign w:val="superscript"/>
+        </w:rPr>
+        <w:t>th</w:t>
+      </w:r>
+      <w:r>
+        <w:rPr>
+          <w:rFonts w:ascii="Times New Roman" w:hAnsi="Times New Roman" w:cs="Times New Roman"/>
+        </w:rPr>
+        <w:t xml:space="preserve"> law of thermo</w:t>
+      </w:r>
+      <w:r>
+        <w:rPr>
+          <w:rFonts w:ascii="Times New Roman" w:hAnsi="Times New Roman" w:cs="Times New Roman"/>
+        </w:rPr>
+        <w:t>dynamics introduces the important intensive thermodynamic variable of temperature (</w:t>
+      </w:r>
+      <w:r>
+        <w:rPr>
+          <w:rFonts w:ascii="Times New Roman" w:hAnsi="Times New Roman" w:cs="Times New Roman"/>
+          <w:i/>
+        </w:rPr>
+        <w:t>T</w:t>
+      </w:r>
+      <w:r>
+        <w:rPr>
+          <w:rFonts w:ascii="Times New Roman" w:hAnsi="Times New Roman" w:cs="Times New Roman"/>
+        </w:rPr>
+        <w:t xml:space="preserve">) as a measure of the thermal intensity of a material and </w:t>
+      </w:r>
+      <w:r>
+        <w:rPr>
+          <w:rFonts w:ascii="Times New Roman" w:hAnsi="Times New Roman" w:cs="Times New Roman"/>
+        </w:rPr>
+        <w:t>allows the determination of thermal equilibrium.</w:t>
+      </w:r>
+      <w:r>
+        <w:rPr>
+          <w:rFonts w:ascii="Times New Roman" w:hAnsi="Times New Roman" w:cs="Times New Roman"/>
+        </w:rPr>
+        <w:t xml:space="preserve"> Out of all the four laws, it is the third to be discovered and more information on this law will be in the following chapter</w:t>
+      </w:r>
+      <w:r>
+        <w:rPr>
+          <w:rFonts w:ascii="Times New Roman" w:hAnsi="Times New Roman" w:cs="Times New Roman"/>
+        </w:rPr>
+        <w:t xml:space="preserve"> (chapter 3)</w:t>
       </w:r>
       <w:bookmarkStart w:id="0" w:name="_GoBack"/>
       <w:bookmarkEnd w:id="0"/>
@@ -236,51 +278,7 @@
         <w:rPr>
           <w:rFonts w:ascii="Times New Roman" w:hAnsi="Times New Roman" w:cs="Times New Roman"/>
         </w:rPr>
-        <w:t>The 0</w:t>
-      </w:r>
-      <w:r>
-        <w:rPr>
-          <w:rFonts w:ascii="Times New Roman" w:hAnsi="Times New Roman" w:cs="Times New Roman"/>
-          <w:vertAlign w:val="superscript"/>
-        </w:rPr>
-        <w:t>th</w:t>
-      </w:r>
-      <w:r>
-        <w:rPr>
-          <w:rFonts w:ascii="Times New Roman" w:hAnsi="Times New Roman" w:cs="Times New Roman"/>
-        </w:rPr>
-        <w:t xml:space="preserve"> law of thermo</w:t>
-      </w:r>
-      <w:r>
-        <w:rPr>
-          <w:rFonts w:ascii="Times New Roman" w:hAnsi="Times New Roman" w:cs="Times New Roman"/>
-        </w:rPr>
-        <w:t>dynamics introduces the important intensive thermodynamic variable of temperature (</w:t>
-      </w:r>
-      <w:r>
-        <w:rPr>
-          <w:rFonts w:ascii="Times New Roman" w:hAnsi="Times New Roman" w:cs="Times New Roman"/>
-          <w:i/>
-        </w:rPr>
-        <w:t>T</w:t>
-      </w:r>
-      <w:r>
-        <w:rPr>
-          <w:rFonts w:ascii="Times New Roman" w:hAnsi="Times New Roman" w:cs="Times New Roman"/>
-        </w:rPr>
-        <w:t xml:space="preserve">) as a measure of the thermal intensity of a material and </w:t>
-      </w:r>
-      <w:r>
-        <w:rPr>
-          <w:rFonts w:ascii="Times New Roman" w:hAnsi="Times New Roman" w:cs="Times New Roman"/>
-        </w:rPr>
-        <w:t>allows the determination of thermal equilibrium.</w:t>
-      </w:r>
-      <w:r>
-        <w:rPr>
-          <w:rFonts w:ascii="Times New Roman" w:hAnsi="Times New Roman" w:cs="Times New Roman"/>
-        </w:rPr>
-        <w:t xml:space="preserve"> Out of all the four laws, it is the third to be discovered and more information on this law will be in the following chapter.</w:t>
+        <w:t>.</w:t>
       </w:r>
     </w:p>
     <w:p>
@@ -353,21 +351,7 @@
           <w:rFonts w:ascii="Times New Roman" w:hAnsi="Times New Roman" w:cs="Times New Roman"/>
           <w:b/>
         </w:rPr>
-        <w:t>“</w:t>
-      </w:r>
-      <w:r>
-        <w:rPr>
-          <w:rFonts w:ascii="Times New Roman" w:hAnsi="Times New Roman" w:cs="Times New Roman"/>
-          <w:b/>
-        </w:rPr>
-        <w:t>When energy passes, as work, as heat, or with matter, into or out from a system, the system's internal energy changes in accord with the law of c</w:t>
-      </w:r>
-      <w:r>
-        <w:rPr>
-          <w:rFonts w:ascii="Times New Roman" w:hAnsi="Times New Roman" w:cs="Times New Roman"/>
-          <w:b/>
-        </w:rPr>
-        <w:t xml:space="preserve">onservation of energy” </w:t>
+        <w:t xml:space="preserve">“When energy passes, as work, as heat, or with matter, into or out from a system, the system's internal energy changes in accord with the law of conservation of energy” </w:t>
       </w:r>
       <w:r>
         <w:rPr>
@@ -410,7 +394,66 @@
         <w:rPr>
           <w:rFonts w:ascii="Times New Roman" w:hAnsi="Times New Roman" w:cs="Times New Roman"/>
         </w:rPr>
-        <w:t xml:space="preserve"> Of the four laws, this law is the second to be discovered </w:t>
+        <w:t xml:space="preserve"> </w:t>
+      </w:r>
+      <w:r>
+        <w:rPr>
+          <w:rFonts w:ascii="Times New Roman" w:hAnsi="Times New Roman" w:cs="Times New Roman"/>
+        </w:rPr>
+        <w:t>The first law of t</w:t>
+      </w:r>
+      <w:r>
+        <w:rPr>
+          <w:rFonts w:ascii="Times New Roman" w:hAnsi="Times New Roman" w:cs="Times New Roman"/>
+        </w:rPr>
+        <w:t xml:space="preserve">hermodynamics can be written as the change in internal energy of a closed system is equal to the </w:t>
+      </w:r>
+      <w:r>
+        <w:rPr>
+          <w:rFonts w:ascii="Times New Roman" w:hAnsi="Times New Roman" w:cs="Times New Roman"/>
+        </w:rPr>
+        <w:t>work done by the system on its surroundings subtracted from the heat supplied by the system.</w:t>
+      </w:r>
+      <w:r>
+        <w:rPr>
+          <w:rFonts w:ascii="Times New Roman" w:hAnsi="Times New Roman" w:cs="Times New Roman"/>
+        </w:rPr>
+        <w:t xml:space="preserve"> In short, it can be written as the equation:</w:t>
+      </w:r>
+    </w:p>
+    <w:p>
+      <w:pPr>
+        <w:spacing w:line="360" w:lineRule="auto"/>
+        <w:rPr>
+          <w:rFonts w:ascii="Times New Roman" w:eastAsiaTheme="minorEastAsia" w:hAnsi="Times New Roman" w:cs="Times New Roman"/>
+        </w:rPr>
+      </w:pPr>
+      <m:oMathPara>
+        <m:oMath>
+          <m:r>
+            <w:rPr>
+              <w:rStyle w:val="Hyperlink"/>
+              <w:rFonts w:ascii="Cambria Math" w:hAnsi="Cambria Math" w:cs="Times New Roman"/>
+              <w:color w:val="auto"/>
+              <w:u w:val="none"/>
+            </w:rPr>
+            <m:t>∆U=Q-W</m:t>
+          </m:r>
+        </m:oMath>
+      </m:oMathPara>
+    </w:p>
+    <w:p>
+      <w:pPr>
+        <w:spacing w:line="360" w:lineRule="auto"/>
+        <w:rPr>
+          <w:rFonts w:ascii="Times New Roman" w:hAnsi="Times New Roman" w:cs="Times New Roman"/>
+        </w:rPr>
+      </w:pPr>
+      <w:r>
+        <w:rPr>
+          <w:rFonts w:ascii="Times New Roman" w:hAnsi="Times New Roman" w:cs="Times New Roman"/>
+        </w:rPr>
+        <w:t xml:space="preserve">Of the four laws, this law is the second to be discovered </w:t>
       </w:r>
       <w:r>
         <w:rPr>
@@ -469,6 +512,7 @@
         <w:rPr>
           <w:rFonts w:ascii="Times New Roman" w:hAnsi="Times New Roman" w:cs="Times New Roman"/>
         </w:rPr>
+        <w:lastRenderedPageBreak/>
         <w:t xml:space="preserve">The </w:t>
       </w:r>
       <w:r>
@@ -489,33 +533,13 @@
           <w:rFonts w:ascii="Times New Roman" w:hAnsi="Times New Roman" w:cs="Times New Roman"/>
           <w:b/>
         </w:rPr>
-        <w:t>“</w:t>
-      </w:r>
-      <w:r>
-        <w:rPr>
-          <w:rFonts w:ascii="Times New Roman" w:hAnsi="Times New Roman" w:cs="Times New Roman"/>
-          <w:b/>
-        </w:rPr>
-        <w:t xml:space="preserve">In a natural thermodynamic process, the sum of the entropies of the interacting </w:t>
-      </w:r>
-      <w:r>
-        <w:rPr>
-          <w:rFonts w:ascii="Times New Roman" w:hAnsi="Times New Roman" w:cs="Times New Roman"/>
-          <w:b/>
-        </w:rPr>
-        <w:t>thermodynamic systems increases”</w:t>
-      </w:r>
-      <w:r>
-        <w:rPr>
-          <w:rFonts w:ascii="Times New Roman" w:hAnsi="Times New Roman" w:cs="Times New Roman"/>
-        </w:rPr>
-        <w:t xml:space="preserve"> </w:t>
-      </w:r>
-      <w:r>
-        <w:rPr>
-          <w:rFonts w:ascii="Times New Roman" w:hAnsi="Times New Roman" w:cs="Times New Roman"/>
-        </w:rPr>
-        <w:t>(Laws of Thermodynamics, n.d.).</w:t>
+        <w:t>“In a natural thermodynamic process, the sum of the entropies of the interacting thermodynamic systems increases”</w:t>
+      </w:r>
+      <w:r>
+        <w:rPr>
+          <w:rFonts w:ascii="Times New Roman" w:hAnsi="Times New Roman" w:cs="Times New Roman"/>
+        </w:rPr>
+        <w:t xml:space="preserve"> (Laws of Thermodynamics, n.d.).</w:t>
       </w:r>
       <w:r>
         <w:rPr>
@@ -546,14 +570,7 @@
         <w:rPr>
           <w:rFonts w:ascii="Times New Roman" w:hAnsi="Times New Roman" w:cs="Times New Roman"/>
         </w:rPr>
-        <w:t xml:space="preserve"> law allows for us to use an, </w:t>
-      </w:r>
-      <w:r>
-        <w:rPr>
-          <w:rFonts w:ascii="Times New Roman" w:hAnsi="Times New Roman" w:cs="Times New Roman"/>
-        </w:rPr>
-        <w:lastRenderedPageBreak/>
-        <w:t>“important extensive thermody</w:t>
+        <w:t xml:space="preserve"> law allows for us to use an, “important extensive thermody</w:t>
       </w:r>
       <w:r>
         <w:rPr>
@@ -572,13 +589,7 @@
         <w:rPr>
           <w:rFonts w:ascii="Times New Roman" w:hAnsi="Times New Roman" w:cs="Times New Roman"/>
         </w:rPr>
-        <w:t>)” (Gaskell &amp; Laughlin, 2017, p.17</w:t>
-      </w:r>
-      <w:r>
-        <w:rPr>
-          <w:rFonts w:ascii="Times New Roman" w:hAnsi="Times New Roman" w:cs="Times New Roman"/>
-        </w:rPr>
-        <w:t>).</w:t>
+        <w:t>)” (Gaskell &amp; Laughlin, 2017, p.17).</w:t>
       </w:r>
       <w:r>
         <w:rPr>
@@ -657,21 +668,7 @@
           <w:rFonts w:ascii="Times New Roman" w:hAnsi="Times New Roman" w:cs="Times New Roman"/>
           <w:b/>
         </w:rPr>
-        <w:t>“</w:t>
-      </w:r>
-      <w:r>
-        <w:rPr>
-          <w:rFonts w:ascii="Times New Roman" w:hAnsi="Times New Roman" w:cs="Times New Roman"/>
-          <w:b/>
-        </w:rPr>
-        <w:t>The entropy of a system approaches a constant value as the temperature approaches absolute zero</w:t>
-      </w:r>
-      <w:r>
-        <w:rPr>
-          <w:rFonts w:ascii="Times New Roman" w:hAnsi="Times New Roman" w:cs="Times New Roman"/>
-          <w:b/>
-        </w:rPr>
-        <w:t xml:space="preserve">” </w:t>
+        <w:t xml:space="preserve">“The entropy of a system approaches a constant value as the temperature approaches absolute zero” </w:t>
       </w:r>
       <w:r>
         <w:rPr>

</xml_diff>